<commit_message>
Update Data Flow design of Approval Management System.docx
</commit_message>
<xml_diff>
--- a/Approval Mangement System/Documentation/Data Flow design of Approval Management System.docx
+++ b/Approval Mangement System/Documentation/Data Flow design of Approval Management System.docx
@@ -886,10 +886,7 @@
                         <w:txbxContent>
                           <w:p>
                             <w:r>
-                              <w:t>Manager</w:t>
-                            </w:r>
-                            <w:r>
-                              <w:t xml:space="preserve"> Login</w:t>
+                              <w:t>Manager Login</w:t>
                             </w:r>
                           </w:p>
                         </w:txbxContent>
@@ -1376,7 +1373,14 @@
       </w:pPr>
       <w:r>
         <w:tab/>
-        <w:t xml:space="preserve">Taking action on </w:t>
+      </w:r>
+      <w:proofErr w:type="gramStart"/>
+      <w:r>
+        <w:t>Taking action</w:t>
+      </w:r>
+      <w:proofErr w:type="gramEnd"/>
+      <w:r>
+        <w:t xml:space="preserve"> on </w:t>
       </w:r>
       <w:r>
         <w:t>Request</w:t>
@@ -1548,7 +1552,13 @@
         <w:t>Escalating to higher manger</w:t>
       </w:r>
       <w:r>
-        <w:t>, If limit crosse</w:t>
+        <w:t xml:space="preserve">, </w:t>
+      </w:r>
+      <w:r>
+        <w:t>if</w:t>
+      </w:r>
+      <w:r>
+        <w:t xml:space="preserve"> limit crosse</w:t>
       </w:r>
       <w:r>
         <w:t xml:space="preserve">s                                  </w:t>

</xml_diff>